<commit_message>
feat: Update BBK Template and Finalize Code
</commit_message>
<xml_diff>
--- a/Template/Template BBK FI.docx
+++ b/Template/Template BBK FI.docx
@@ -1333,18 +1333,302 @@
         <w:tblLook w:val="04A0" w:firstRow="1" w:lastRow="0" w:firstColumn="1" w:lastColumn="0" w:noHBand="0" w:noVBand="1"/>
       </w:tblPr>
       <w:tblGrid>
-        <w:gridCol w:w="10460"/>
+        <w:gridCol w:w="2469"/>
+        <w:gridCol w:w="2545"/>
+        <w:gridCol w:w="1802"/>
+        <w:gridCol w:w="1809"/>
+        <w:gridCol w:w="1835"/>
       </w:tblGrid>
       <w:tr>
         <w:trPr>
-          <w:trHeight w:val="9170"/>
+          <w:trHeight w:val="381"/>
         </w:trPr>
         <w:tc>
           <w:tcPr>
-            <w:tcW w:w="10460" w:type="dxa"/>
-          </w:tcPr>
-          <w:p>
-            <w:pPr>
+            <w:tcW w:w="1031" w:type="dxa"/>
+          </w:tcPr>
+          <w:p>
+            <w:pPr>
+              <w:jc w:val="center"/>
+              <w:rPr>
+                <w:rFonts w:ascii="Times New Roman" w:eastAsia="Times New Roman" w:hAnsi="Times New Roman" w:cs="Times New Roman"/>
+                <w:sz w:val="24"/>
+                <w:szCs w:val="24"/>
+                <w:lang w:val="en-US"/>
+              </w:rPr>
+            </w:pPr>
+            <w:r>
+              <w:rPr>
+                <w:rFonts w:ascii="Times New Roman" w:eastAsia="Times New Roman" w:hAnsi="Times New Roman" w:cs="Times New Roman"/>
+                <w:sz w:val="24"/>
+                <w:szCs w:val="24"/>
+                <w:lang w:val="en-US"/>
+              </w:rPr>
+              <w:t>STT</w:t>
+            </w:r>
+          </w:p>
+        </w:tc>
+        <w:tc>
+          <w:tcPr>
+            <w:tcW w:w="3356" w:type="dxa"/>
+          </w:tcPr>
+          <w:p>
+            <w:pPr>
+              <w:jc w:val="center"/>
+              <w:rPr>
+                <w:rFonts w:ascii="Times New Roman" w:eastAsia="Times New Roman" w:hAnsi="Times New Roman" w:cs="Times New Roman"/>
+                <w:sz w:val="24"/>
+                <w:szCs w:val="24"/>
+                <w:lang w:val="en-US"/>
+              </w:rPr>
+            </w:pPr>
+            <w:r>
+              <w:rPr>
+                <w:rFonts w:ascii="Times New Roman" w:eastAsia="Times New Roman" w:hAnsi="Times New Roman" w:cs="Times New Roman"/>
+                <w:sz w:val="24"/>
+                <w:szCs w:val="24"/>
+                <w:lang w:val="en-US"/>
+              </w:rPr>
+              <w:t>Tên lỗi</w:t>
+            </w:r>
+          </w:p>
+        </w:tc>
+        <w:tc>
+          <w:tcPr>
+            <w:tcW w:w="2021" w:type="dxa"/>
+          </w:tcPr>
+          <w:p>
+            <w:pPr>
+              <w:jc w:val="center"/>
+              <w:rPr>
+                <w:rFonts w:ascii="Times New Roman" w:eastAsia="Times New Roman" w:hAnsi="Times New Roman" w:cs="Times New Roman"/>
+                <w:sz w:val="24"/>
+                <w:szCs w:val="24"/>
+                <w:lang w:val="en-US"/>
+              </w:rPr>
+            </w:pPr>
+            <w:r>
+              <w:rPr>
+                <w:rFonts w:ascii="Times New Roman" w:eastAsia="Times New Roman" w:hAnsi="Times New Roman" w:cs="Times New Roman"/>
+                <w:sz w:val="24"/>
+                <w:szCs w:val="24"/>
+                <w:lang w:val="en-US"/>
+              </w:rPr>
+              <w:t>Số lượng</w:t>
+            </w:r>
+          </w:p>
+        </w:tc>
+        <w:tc>
+          <w:tcPr>
+            <w:tcW w:w="2023" w:type="dxa"/>
+          </w:tcPr>
+          <w:p>
+            <w:pPr>
+              <w:jc w:val="center"/>
+              <w:rPr>
+                <w:rFonts w:ascii="Times New Roman" w:eastAsia="Times New Roman" w:hAnsi="Times New Roman" w:cs="Times New Roman"/>
+                <w:sz w:val="24"/>
+                <w:szCs w:val="24"/>
+                <w:lang w:val="en-US"/>
+              </w:rPr>
+            </w:pPr>
+            <w:r>
+              <w:rPr>
+                <w:rFonts w:ascii="Times New Roman" w:eastAsia="Times New Roman" w:hAnsi="Times New Roman" w:cs="Times New Roman"/>
+                <w:sz w:val="24"/>
+                <w:szCs w:val="24"/>
+                <w:lang w:val="en-US"/>
+              </w:rPr>
+              <w:t>Vị trí lỗi</w:t>
+            </w:r>
+          </w:p>
+        </w:tc>
+        <w:tc>
+          <w:tcPr>
+            <w:tcW w:w="2029" w:type="dxa"/>
+          </w:tcPr>
+          <w:p>
+            <w:pPr>
+              <w:jc w:val="center"/>
+              <w:rPr>
+                <w:rFonts w:ascii="Times New Roman" w:eastAsia="Times New Roman" w:hAnsi="Times New Roman" w:cs="Times New Roman"/>
+                <w:sz w:val="24"/>
+                <w:szCs w:val="24"/>
+                <w:lang w:val="en-US"/>
+              </w:rPr>
+            </w:pPr>
+            <w:r>
+              <w:rPr>
+                <w:rFonts w:ascii="Times New Roman" w:eastAsia="Times New Roman" w:hAnsi="Times New Roman" w:cs="Times New Roman"/>
+                <w:sz w:val="24"/>
+                <w:szCs w:val="24"/>
+                <w:lang w:val="en-US"/>
+              </w:rPr>
+              <w:t>Mức độ</w:t>
+            </w:r>
+          </w:p>
+        </w:tc>
+      </w:tr>
+      <w:tr>
+        <w:tc>
+          <w:tcPr>
+            <w:tcW w:w="1031" w:type="dxa"/>
+          </w:tcPr>
+          <w:p>
+            <w:pPr>
+              <w:jc w:val="center"/>
+              <w:rPr>
+                <w:rFonts w:ascii="Times New Roman" w:eastAsia="Times New Roman" w:hAnsi="Times New Roman" w:cs="Times New Roman"/>
+                <w:sz w:val="24"/>
+                <w:szCs w:val="24"/>
+              </w:rPr>
+            </w:pPr>
+            <w:r>
+              <w:rPr>
+                <w:rFonts w:ascii="Times New Roman" w:eastAsia="Times New Roman" w:hAnsi="Times New Roman" w:cs="Times New Roman"/>
+                <w:sz w:val="24"/>
+                <w:szCs w:val="24"/>
+              </w:rPr>
+              <w:t>{%tr for i in danh_sach_loi_rut_gon %}</w:t>
+            </w:r>
+            <w:r>
+              <w:rPr>
+                <w:rFonts w:ascii="Times New Roman" w:eastAsia="Times New Roman" w:hAnsi="Times New Roman" w:cs="Times New Roman"/>
+                <w:sz w:val="24"/>
+                <w:szCs w:val="24"/>
+              </w:rPr>
+              <w:t>{{i.stt}}</w:t>
+            </w:r>
+          </w:p>
+        </w:tc>
+        <w:tc>
+          <w:tcPr>
+            <w:tcW w:w="3356" w:type="dxa"/>
+          </w:tcPr>
+          <w:p>
+            <w:pPr>
+              <w:jc w:val="center"/>
+              <w:rPr>
+                <w:rFonts w:ascii="Times New Roman" w:eastAsia="Times New Roman" w:hAnsi="Times New Roman" w:cs="Times New Roman"/>
+                <w:sz w:val="24"/>
+                <w:szCs w:val="24"/>
+                <w:lang w:val="en-US"/>
+              </w:rPr>
+            </w:pPr>
+            <w:r>
+              <w:rPr>
+                <w:rFonts w:ascii="Times New Roman" w:eastAsia="Times New Roman" w:hAnsi="Times New Roman" w:cs="Times New Roman"/>
+                <w:sz w:val="24"/>
+                <w:szCs w:val="24"/>
+                <w:lang w:val="en-US"/>
+              </w:rPr>
+              <w:t>{{i.ten_loi}}</w:t>
+            </w:r>
+          </w:p>
+          <w:p>
+            <w:pPr>
+              <w:jc w:val="center"/>
+              <w:rPr>
+                <w:rFonts w:ascii="Times New Roman" w:eastAsia="Times New Roman" w:hAnsi="Times New Roman" w:cs="Times New Roman"/>
+                <w:sz w:val="24"/>
+                <w:szCs w:val="24"/>
+              </w:rPr>
+            </w:pPr>
+          </w:p>
+        </w:tc>
+        <w:tc>
+          <w:tcPr>
+            <w:tcW w:w="2021" w:type="dxa"/>
+          </w:tcPr>
+          <w:p>
+            <w:pPr>
+              <w:jc w:val="center"/>
+              <w:rPr>
+                <w:rFonts w:ascii="Times New Roman" w:eastAsia="Times New Roman" w:hAnsi="Times New Roman" w:cs="Times New Roman"/>
+                <w:sz w:val="24"/>
+                <w:szCs w:val="24"/>
+              </w:rPr>
+            </w:pPr>
+            <w:r>
+              <w:rPr>
+                <w:rFonts w:ascii="Times New Roman" w:eastAsia="Times New Roman" w:hAnsi="Times New Roman" w:cs="Times New Roman"/>
+                <w:sz w:val="24"/>
+                <w:szCs w:val="24"/>
+              </w:rPr>
+              <w:t>{{i.tong_sl}}</w:t>
+            </w:r>
+          </w:p>
+        </w:tc>
+        <w:tc>
+          <w:tcPr>
+            <w:tcW w:w="2023" w:type="dxa"/>
+          </w:tcPr>
+          <w:p>
+            <w:pPr>
+              <w:jc w:val="center"/>
+              <w:rPr>
+                <w:rFonts w:ascii="Times New Roman" w:eastAsia="Times New Roman" w:hAnsi="Times New Roman" w:cs="Times New Roman"/>
+                <w:sz w:val="24"/>
+                <w:szCs w:val="24"/>
+              </w:rPr>
+            </w:pPr>
+            <w:r>
+              <w:rPr>
+                <w:rFonts w:ascii="Times New Roman" w:eastAsia="Times New Roman" w:hAnsi="Times New Roman" w:cs="Times New Roman"/>
+                <w:sz w:val="24"/>
+                <w:szCs w:val="24"/>
+              </w:rPr>
+              <w:t>{{i.chi_tiet}}</w:t>
+            </w:r>
+          </w:p>
+        </w:tc>
+        <w:tc>
+          <w:tcPr>
+            <w:tcW w:w="2029" w:type="dxa"/>
+          </w:tcPr>
+          <w:p>
+            <w:pPr>
+              <w:jc w:val="center"/>
+              <w:rPr>
+                <w:rFonts w:ascii="Times New Roman" w:eastAsia="Times New Roman" w:hAnsi="Times New Roman" w:cs="Times New Roman"/>
+                <w:sz w:val="24"/>
+                <w:szCs w:val="24"/>
+                <w:lang w:val="en-US"/>
+              </w:rPr>
+            </w:pPr>
+            <w:r>
+              <w:rPr>
+                <w:rFonts w:ascii="Times New Roman" w:eastAsia="Times New Roman" w:hAnsi="Times New Roman" w:cs="Times New Roman"/>
+                <w:sz w:val="24"/>
+                <w:szCs w:val="24"/>
+                <w:lang w:val="en-US"/>
+              </w:rPr>
+              <w:t>{{i.muc_do}}</w:t>
+            </w:r>
+          </w:p>
+          <w:p>
+            <w:pPr>
+              <w:jc w:val="center"/>
+              <w:rPr>
+                <w:rFonts w:ascii="Times New Roman" w:eastAsia="Times New Roman" w:hAnsi="Times New Roman" w:cs="Times New Roman"/>
+                <w:sz w:val="24"/>
+                <w:szCs w:val="24"/>
+                <w:lang w:val="en-US"/>
+              </w:rPr>
+            </w:pPr>
+            <w:r>
+              <w:rPr>
+                <w:rFonts w:ascii="Times New Roman" w:eastAsia="Times New Roman" w:hAnsi="Times New Roman" w:cs="Times New Roman"/>
+                <w:sz w:val="24"/>
+                <w:szCs w:val="24"/>
+                <w:lang w:val="en-US"/>
+              </w:rPr>
+              <w:t>{%tr endfor %}</w:t>
+            </w:r>
+          </w:p>
+          <w:p>
+            <w:pPr>
+              <w:jc w:val="center"/>
               <w:rPr>
                 <w:rFonts w:ascii="Times New Roman" w:eastAsia="Times New Roman" w:hAnsi="Times New Roman" w:cs="Times New Roman"/>
                 <w:sz w:val="24"/>
@@ -1357,6 +1641,7 @@
     </w:tbl>
     <w:p>
       <w:pPr>
+        <w:jc w:val="center"/>
         <w:rPr>
           <w:rFonts w:ascii="Times New Roman" w:eastAsia="Times New Roman" w:hAnsi="Times New Roman" w:cs="Times New Roman"/>
           <w:sz w:val="24"/>

</xml_diff>

<commit_message>
feat: Update BBK Template with user adjustments
</commit_message>
<xml_diff>
--- a/Template/Template BBK FI.docx
+++ b/Template/Template BBK FI.docx
@@ -1304,6 +1304,7 @@
           <w:color w:val="FFFFFF"/>
           <w:sz w:val="10"/>
           <w:szCs w:val="10"/>
+          <w:lang w:val="en-US"/>
         </w:rPr>
       </w:pPr>
       <w:r>
@@ -1329,40 +1330,32 @@
     <w:tbl>
       <w:tblPr>
         <w:tblStyle w:val="TableGrid"/>
-        <w:tblW w:w="0" w:type="auto"/>
+        <w:tblW w:w="10485" w:type="dxa"/>
         <w:tblLook w:val="04A0" w:firstRow="1" w:lastRow="0" w:firstColumn="1" w:lastColumn="0" w:noHBand="0" w:noVBand="1"/>
       </w:tblPr>
       <w:tblGrid>
-        <w:gridCol w:w="2469"/>
-        <w:gridCol w:w="2545"/>
-        <w:gridCol w:w="1802"/>
-        <w:gridCol w:w="1809"/>
-        <w:gridCol w:w="1835"/>
+        <w:gridCol w:w="2325"/>
+        <w:gridCol w:w="2236"/>
+        <w:gridCol w:w="2316"/>
+        <w:gridCol w:w="1861"/>
+        <w:gridCol w:w="1747"/>
       </w:tblGrid>
       <w:tr>
-        <w:trPr>
-          <w:trHeight w:val="381"/>
-        </w:trPr>
-        <w:tc>
-          <w:tcPr>
-            <w:tcW w:w="1031" w:type="dxa"/>
-          </w:tcPr>
-          <w:p>
-            <w:pPr>
-              <w:jc w:val="center"/>
-              <w:rPr>
-                <w:rFonts w:ascii="Times New Roman" w:eastAsia="Times New Roman" w:hAnsi="Times New Roman" w:cs="Times New Roman"/>
-                <w:sz w:val="24"/>
-                <w:szCs w:val="24"/>
-                <w:lang w:val="en-US"/>
-              </w:rPr>
-            </w:pPr>
-            <w:r>
-              <w:rPr>
-                <w:rFonts w:ascii="Times New Roman" w:eastAsia="Times New Roman" w:hAnsi="Times New Roman" w:cs="Times New Roman"/>
-                <w:sz w:val="24"/>
-                <w:szCs w:val="24"/>
-                <w:lang w:val="en-US"/>
+        <w:tc>
+          <w:tcPr>
+            <w:tcW w:w="1696" w:type="dxa"/>
+          </w:tcPr>
+          <w:p>
+            <w:pPr>
+              <w:rPr>
+                <w:b/>
+                <w:bCs/>
+              </w:rPr>
+            </w:pPr>
+            <w:r>
+              <w:rPr>
+                <w:b/>
+                <w:bCs/>
               </w:rPr>
               <w:t>STT</w:t>
             </w:r>
@@ -1370,24 +1363,19 @@
         </w:tc>
         <w:tc>
           <w:tcPr>
-            <w:tcW w:w="3356" w:type="dxa"/>
-          </w:tcPr>
-          <w:p>
-            <w:pPr>
-              <w:jc w:val="center"/>
-              <w:rPr>
-                <w:rFonts w:ascii="Times New Roman" w:eastAsia="Times New Roman" w:hAnsi="Times New Roman" w:cs="Times New Roman"/>
-                <w:sz w:val="24"/>
-                <w:szCs w:val="24"/>
-                <w:lang w:val="en-US"/>
-              </w:rPr>
-            </w:pPr>
-            <w:r>
-              <w:rPr>
-                <w:rFonts w:ascii="Times New Roman" w:eastAsia="Times New Roman" w:hAnsi="Times New Roman" w:cs="Times New Roman"/>
-                <w:sz w:val="24"/>
-                <w:szCs w:val="24"/>
-                <w:lang w:val="en-US"/>
+            <w:tcW w:w="2407" w:type="dxa"/>
+          </w:tcPr>
+          <w:p>
+            <w:pPr>
+              <w:rPr>
+                <w:b/>
+                <w:bCs/>
+              </w:rPr>
+            </w:pPr>
+            <w:r>
+              <w:rPr>
+                <w:b/>
+                <w:bCs/>
               </w:rPr>
               <w:t>Tên lỗi</w:t>
             </w:r>
@@ -1395,24 +1383,19 @@
         </w:tc>
         <w:tc>
           <w:tcPr>
-            <w:tcW w:w="2021" w:type="dxa"/>
-          </w:tcPr>
-          <w:p>
-            <w:pPr>
-              <w:jc w:val="center"/>
-              <w:rPr>
-                <w:rFonts w:ascii="Times New Roman" w:eastAsia="Times New Roman" w:hAnsi="Times New Roman" w:cs="Times New Roman"/>
-                <w:sz w:val="24"/>
-                <w:szCs w:val="24"/>
-                <w:lang w:val="en-US"/>
-              </w:rPr>
-            </w:pPr>
-            <w:r>
-              <w:rPr>
-                <w:rFonts w:ascii="Times New Roman" w:eastAsia="Times New Roman" w:hAnsi="Times New Roman" w:cs="Times New Roman"/>
-                <w:sz w:val="24"/>
-                <w:szCs w:val="24"/>
-                <w:lang w:val="en-US"/>
+            <w:tcW w:w="2555" w:type="dxa"/>
+          </w:tcPr>
+          <w:p>
+            <w:pPr>
+              <w:rPr>
+                <w:b/>
+                <w:bCs/>
+              </w:rPr>
+            </w:pPr>
+            <w:r>
+              <w:rPr>
+                <w:b/>
+                <w:bCs/>
               </w:rPr>
               <w:t>Số lượng</w:t>
             </w:r>
@@ -1420,24 +1403,19 @@
         </w:tc>
         <w:tc>
           <w:tcPr>
-            <w:tcW w:w="2023" w:type="dxa"/>
-          </w:tcPr>
-          <w:p>
-            <w:pPr>
-              <w:jc w:val="center"/>
-              <w:rPr>
-                <w:rFonts w:ascii="Times New Roman" w:eastAsia="Times New Roman" w:hAnsi="Times New Roman" w:cs="Times New Roman"/>
-                <w:sz w:val="24"/>
-                <w:szCs w:val="24"/>
-                <w:lang w:val="en-US"/>
-              </w:rPr>
-            </w:pPr>
-            <w:r>
-              <w:rPr>
-                <w:rFonts w:ascii="Times New Roman" w:eastAsia="Times New Roman" w:hAnsi="Times New Roman" w:cs="Times New Roman"/>
-                <w:sz w:val="24"/>
-                <w:szCs w:val="24"/>
-                <w:lang w:val="en-US"/>
+            <w:tcW w:w="2080" w:type="dxa"/>
+          </w:tcPr>
+          <w:p>
+            <w:pPr>
+              <w:rPr>
+                <w:b/>
+                <w:bCs/>
+              </w:rPr>
+            </w:pPr>
+            <w:r>
+              <w:rPr>
+                <w:b/>
+                <w:bCs/>
               </w:rPr>
               <w:t>Vị trí lỗi</w:t>
             </w:r>
@@ -1445,24 +1423,19 @@
         </w:tc>
         <w:tc>
           <w:tcPr>
-            <w:tcW w:w="2029" w:type="dxa"/>
-          </w:tcPr>
-          <w:p>
-            <w:pPr>
-              <w:jc w:val="center"/>
-              <w:rPr>
-                <w:rFonts w:ascii="Times New Roman" w:eastAsia="Times New Roman" w:hAnsi="Times New Roman" w:cs="Times New Roman"/>
-                <w:sz w:val="24"/>
-                <w:szCs w:val="24"/>
-                <w:lang w:val="en-US"/>
-              </w:rPr>
-            </w:pPr>
-            <w:r>
-              <w:rPr>
-                <w:rFonts w:ascii="Times New Roman" w:eastAsia="Times New Roman" w:hAnsi="Times New Roman" w:cs="Times New Roman"/>
-                <w:sz w:val="24"/>
-                <w:szCs w:val="24"/>
-                <w:lang w:val="en-US"/>
+            <w:tcW w:w="1747" w:type="dxa"/>
+          </w:tcPr>
+          <w:p>
+            <w:pPr>
+              <w:rPr>
+                <w:b/>
+                <w:bCs/>
+              </w:rPr>
+            </w:pPr>
+            <w:r>
+              <w:rPr>
+                <w:b/>
+                <w:bCs/>
               </w:rPr>
               <w:t>Mức độ</w:t>
             </w:r>
@@ -1472,161 +1445,100 @@
       <w:tr>
         <w:tc>
           <w:tcPr>
-            <w:tcW w:w="1031" w:type="dxa"/>
-          </w:tcPr>
-          <w:p>
-            <w:pPr>
-              <w:jc w:val="center"/>
-              <w:rPr>
-                <w:rFonts w:ascii="Times New Roman" w:eastAsia="Times New Roman" w:hAnsi="Times New Roman" w:cs="Times New Roman"/>
-                <w:sz w:val="24"/>
-                <w:szCs w:val="24"/>
-              </w:rPr>
-            </w:pPr>
-            <w:r>
-              <w:rPr>
-                <w:rFonts w:ascii="Times New Roman" w:eastAsia="Times New Roman" w:hAnsi="Times New Roman" w:cs="Times New Roman"/>
-                <w:sz w:val="24"/>
-                <w:szCs w:val="24"/>
-              </w:rPr>
-              <w:t>{%tr for i in danh_sach_loi_rut_gon %}{{i.stt}}</w:t>
-            </w:r>
-          </w:p>
-        </w:tc>
-        <w:tc>
-          <w:tcPr>
-            <w:tcW w:w="3356" w:type="dxa"/>
-          </w:tcPr>
-          <w:p>
-            <w:pPr>
-              <w:jc w:val="center"/>
-              <w:rPr>
-                <w:rFonts w:ascii="Times New Roman" w:eastAsia="Times New Roman" w:hAnsi="Times New Roman" w:cs="Times New Roman"/>
-                <w:sz w:val="24"/>
-                <w:szCs w:val="24"/>
-                <w:lang w:val="en-US"/>
-              </w:rPr>
-            </w:pPr>
-            <w:r>
-              <w:rPr>
-                <w:rFonts w:ascii="Times New Roman" w:eastAsia="Times New Roman" w:hAnsi="Times New Roman" w:cs="Times New Roman"/>
-                <w:sz w:val="24"/>
-                <w:szCs w:val="24"/>
-                <w:lang w:val="en-US"/>
-              </w:rPr>
+            <w:tcW w:w="1696" w:type="dxa"/>
+          </w:tcPr>
+          <w:p>
+            <w:r>
+              <w:t>{% for i in danh_sach_loi_rut_gon %}{{i.stt}}</w:t>
+            </w:r>
+          </w:p>
+        </w:tc>
+        <w:tc>
+          <w:tcPr>
+            <w:tcW w:w="2407" w:type="dxa"/>
+          </w:tcPr>
+          <w:p>
+            <w:r>
               <w:t>{{i.ten_loi}}</w:t>
             </w:r>
           </w:p>
-          <w:p>
-            <w:pPr>
-              <w:jc w:val="center"/>
-              <w:rPr>
-                <w:rFonts w:ascii="Times New Roman" w:eastAsia="Times New Roman" w:hAnsi="Times New Roman" w:cs="Times New Roman"/>
-                <w:sz w:val="24"/>
-                <w:szCs w:val="24"/>
-              </w:rPr>
-            </w:pPr>
-          </w:p>
-        </w:tc>
-        <w:tc>
-          <w:tcPr>
-            <w:tcW w:w="2021" w:type="dxa"/>
-          </w:tcPr>
-          <w:p>
-            <w:pPr>
-              <w:jc w:val="center"/>
-              <w:rPr>
-                <w:rFonts w:ascii="Times New Roman" w:eastAsia="Times New Roman" w:hAnsi="Times New Roman" w:cs="Times New Roman"/>
-                <w:sz w:val="24"/>
-                <w:szCs w:val="24"/>
-              </w:rPr>
-            </w:pPr>
-            <w:r>
-              <w:rPr>
-                <w:rFonts w:ascii="Times New Roman" w:eastAsia="Times New Roman" w:hAnsi="Times New Roman" w:cs="Times New Roman"/>
-                <w:sz w:val="24"/>
-                <w:szCs w:val="24"/>
-              </w:rPr>
+        </w:tc>
+        <w:tc>
+          <w:tcPr>
+            <w:tcW w:w="2555" w:type="dxa"/>
+          </w:tcPr>
+          <w:p>
+            <w:r>
               <w:t>{{i.tong_sl}}</w:t>
             </w:r>
           </w:p>
         </w:tc>
         <w:tc>
           <w:tcPr>
-            <w:tcW w:w="2023" w:type="dxa"/>
-          </w:tcPr>
-          <w:p>
-            <w:pPr>
-              <w:jc w:val="center"/>
-              <w:rPr>
-                <w:rFonts w:ascii="Times New Roman" w:eastAsia="Times New Roman" w:hAnsi="Times New Roman" w:cs="Times New Roman"/>
-                <w:sz w:val="24"/>
-                <w:szCs w:val="24"/>
-              </w:rPr>
-            </w:pPr>
-            <w:r>
-              <w:rPr>
-                <w:rFonts w:ascii="Times New Roman" w:eastAsia="Times New Roman" w:hAnsi="Times New Roman" w:cs="Times New Roman"/>
-                <w:sz w:val="24"/>
-                <w:szCs w:val="24"/>
-              </w:rPr>
+            <w:tcW w:w="2080" w:type="dxa"/>
+          </w:tcPr>
+          <w:p>
+            <w:r>
               <w:t>{{i.chi_tiet}}</w:t>
             </w:r>
           </w:p>
         </w:tc>
         <w:tc>
           <w:tcPr>
-            <w:tcW w:w="2029" w:type="dxa"/>
-          </w:tcPr>
-          <w:p>
-            <w:pPr>
-              <w:jc w:val="center"/>
-              <w:rPr>
-                <w:rFonts w:ascii="Times New Roman" w:eastAsia="Times New Roman" w:hAnsi="Times New Roman" w:cs="Times New Roman"/>
-                <w:sz w:val="24"/>
-                <w:szCs w:val="24"/>
-                <w:lang w:val="en-US"/>
-              </w:rPr>
-            </w:pPr>
-            <w:r>
-              <w:rPr>
-                <w:rFonts w:ascii="Times New Roman" w:eastAsia="Times New Roman" w:hAnsi="Times New Roman" w:cs="Times New Roman"/>
-                <w:sz w:val="24"/>
-                <w:szCs w:val="24"/>
-                <w:lang w:val="en-US"/>
-              </w:rPr>
-              <w:t>{{i.muc_do}}</w:t>
-            </w:r>
-          </w:p>
-          <w:p>
-            <w:pPr>
-              <w:jc w:val="center"/>
-              <w:rPr>
-                <w:rFonts w:ascii="Times New Roman" w:eastAsia="Times New Roman" w:hAnsi="Times New Roman" w:cs="Times New Roman"/>
-                <w:sz w:val="24"/>
-                <w:szCs w:val="24"/>
-                <w:lang w:val="en-US"/>
-              </w:rPr>
-            </w:pPr>
-            <w:r>
-              <w:rPr>
-                <w:rFonts w:ascii="Times New Roman" w:eastAsia="Times New Roman" w:hAnsi="Times New Roman" w:cs="Times New Roman"/>
-                <w:sz w:val="24"/>
-                <w:szCs w:val="24"/>
-                <w:lang w:val="en-US"/>
-              </w:rPr>
-              <w:t>{%tr endfor %}</w:t>
-            </w:r>
-          </w:p>
-          <w:p>
-            <w:pPr>
-              <w:jc w:val="center"/>
-              <w:rPr>
-                <w:rFonts w:ascii="Times New Roman" w:eastAsia="Times New Roman" w:hAnsi="Times New Roman" w:cs="Times New Roman"/>
-                <w:sz w:val="24"/>
-                <w:szCs w:val="24"/>
-              </w:rPr>
-            </w:pPr>
+            <w:tcW w:w="1747" w:type="dxa"/>
+          </w:tcPr>
+          <w:p>
+            <w:r>
+              <w:t>{{i.muc_do}}{% endfor %}</w:t>
+            </w:r>
+          </w:p>
+        </w:tc>
+      </w:tr>
+      <w:tr>
+        <w:tc>
+          <w:tcPr>
+            <w:tcW w:w="1696" w:type="dxa"/>
+          </w:tcPr>
+          <w:p>
+            <w:r>
+              <w:t>TỔNG CỘNG</w:t>
+            </w:r>
+          </w:p>
+        </w:tc>
+        <w:tc>
+          <w:tcPr>
+            <w:tcW w:w="2407" w:type="dxa"/>
+          </w:tcPr>
+          <w:p>
+            <w:r>
+              <w:t>Nặng: {{tong_loi_nang}}</w:t>
+            </w:r>
+          </w:p>
+        </w:tc>
+        <w:tc>
+          <w:tcPr>
+            <w:tcW w:w="2555" w:type="dxa"/>
+          </w:tcPr>
+          <w:p>
+            <w:r>
+              <w:t>Nhẹ: {{tong_loi_nhe}}</w:t>
+            </w:r>
+          </w:p>
+        </w:tc>
+        <w:tc>
+          <w:tcPr>
+            <w:tcW w:w="2080" w:type="dxa"/>
+          </w:tcPr>
+          <w:p/>
+        </w:tc>
+        <w:tc>
+          <w:tcPr>
+            <w:tcW w:w="1747" w:type="dxa"/>
+          </w:tcPr>
+          <w:p>
+            <w:r>
+              <w:t>Tổng: {{tong_loi_tong}}</w:t>
+            </w:r>
           </w:p>
         </w:tc>
       </w:tr>
@@ -6929,7 +6841,7 @@
     <w:lsdException w:name="Table Web 2" w:semiHidden="1" w:unhideWhenUsed="1"/>
     <w:lsdException w:name="Table Web 3" w:semiHidden="1" w:unhideWhenUsed="1"/>
     <w:lsdException w:name="Balloon Text" w:semiHidden="1" w:unhideWhenUsed="1"/>
-    <w:lsdException w:name="Table Grid" w:uiPriority="39"/>
+    <w:lsdException w:name="Table Grid" w:uiPriority="59"/>
     <w:lsdException w:name="Table Theme" w:semiHidden="1" w:unhideWhenUsed="1"/>
     <w:lsdException w:name="Placeholder Text" w:semiHidden="1"/>
     <w:lsdException w:name="No Spacing" w:uiPriority="1" w:qFormat="1"/>
@@ -7281,6 +7193,7 @@
   <w:style w:type="character" w:default="1" w:styleId="DefaultParagraphFont">
     <w:name w:val="Default Paragraph Font"/>
     <w:uiPriority w:val="1"/>
+    <w:semiHidden/>
     <w:unhideWhenUsed/>
   </w:style>
   <w:style w:type="table" w:default="1" w:styleId="TableNormal">
@@ -7412,7 +7325,7 @@
   <w:style w:type="table" w:styleId="TableGrid">
     <w:name w:val="Table Grid"/>
     <w:basedOn w:val="TableNormal"/>
-    <w:uiPriority w:val="39"/>
+    <w:uiPriority w:val="59"/>
     <w:rsid w:val="00C60819"/>
     <w:tblPr>
       <w:tblBorders>

</xml_diff>

<commit_message>
fix: Switch to V3 clean template (tr loop with newline)
</commit_message>
<xml_diff>
--- a/Template/Template BBK FI.docx
+++ b/Template/Template BBK FI.docx
@@ -1330,113 +1330,72 @@
     <w:tbl>
       <w:tblPr>
         <w:tblStyle w:val="TableGrid"/>
-        <w:tblW w:w="10485" w:type="dxa"/>
+        <w:tblW w:w="10598" w:type="dxa"/>
+        <w:tblInd w:w="-113" w:type="dxa"/>
         <w:tblLook w:val="04A0" w:firstRow="1" w:lastRow="0" w:firstColumn="1" w:lastColumn="0" w:noHBand="0" w:noVBand="1"/>
       </w:tblPr>
       <w:tblGrid>
-        <w:gridCol w:w="2325"/>
-        <w:gridCol w:w="2236"/>
-        <w:gridCol w:w="2316"/>
-        <w:gridCol w:w="1861"/>
-        <w:gridCol w:w="1747"/>
+        <w:gridCol w:w="2339"/>
+        <w:gridCol w:w="2022"/>
+        <w:gridCol w:w="1812"/>
+        <w:gridCol w:w="1275"/>
+        <w:gridCol w:w="3150"/>
       </w:tblGrid>
       <w:tr>
         <w:tc>
           <w:tcPr>
-            <w:tcW w:w="1696" w:type="dxa"/>
-          </w:tcPr>
-          <w:p>
-            <w:pPr>
-              <w:rPr>
-                <w:b/>
-                <w:bCs/>
-              </w:rPr>
-            </w:pPr>
-            <w:r>
-              <w:rPr>
-                <w:b/>
-                <w:bCs/>
-              </w:rPr>
+            <w:tcW w:w="2339" w:type="dxa"/>
+          </w:tcPr>
+          <w:p>
+            <w:r>
               <w:t>STT</w:t>
             </w:r>
           </w:p>
         </w:tc>
         <w:tc>
           <w:tcPr>
-            <w:tcW w:w="2407" w:type="dxa"/>
-          </w:tcPr>
-          <w:p>
-            <w:pPr>
-              <w:rPr>
-                <w:b/>
-                <w:bCs/>
-              </w:rPr>
-            </w:pPr>
-            <w:r>
-              <w:rPr>
-                <w:b/>
-                <w:bCs/>
-              </w:rPr>
+            <w:tcW w:w="2022" w:type="dxa"/>
+          </w:tcPr>
+          <w:p>
+            <w:r>
               <w:t>Tên lỗi</w:t>
             </w:r>
           </w:p>
         </w:tc>
         <w:tc>
           <w:tcPr>
-            <w:tcW w:w="2555" w:type="dxa"/>
-          </w:tcPr>
-          <w:p>
-            <w:pPr>
-              <w:rPr>
-                <w:b/>
-                <w:bCs/>
-              </w:rPr>
-            </w:pPr>
-            <w:r>
-              <w:rPr>
-                <w:b/>
-                <w:bCs/>
-              </w:rPr>
+            <w:tcW w:w="1812" w:type="dxa"/>
+          </w:tcPr>
+          <w:p>
+            <w:pPr>
+              <w:rPr>
+                <w:lang w:val="en-US"/>
+              </w:rPr>
+            </w:pPr>
+            <w:r>
+              <w:rPr>
+                <w:lang w:val="en-US"/>
+              </w:rPr>
+              <w:t>Vị trí lỗi</w:t>
+            </w:r>
+          </w:p>
+        </w:tc>
+        <w:tc>
+          <w:tcPr>
+            <w:tcW w:w="1275" w:type="dxa"/>
+          </w:tcPr>
+          <w:p>
+            <w:r>
               <w:t>Số lượng</w:t>
             </w:r>
           </w:p>
         </w:tc>
         <w:tc>
           <w:tcPr>
-            <w:tcW w:w="2080" w:type="dxa"/>
-          </w:tcPr>
-          <w:p>
-            <w:pPr>
-              <w:rPr>
-                <w:b/>
-                <w:bCs/>
-              </w:rPr>
-            </w:pPr>
-            <w:r>
-              <w:rPr>
-                <w:b/>
-                <w:bCs/>
-              </w:rPr>
-              <w:t>Vị trí lỗi</w:t>
-            </w:r>
-          </w:p>
-        </w:tc>
-        <w:tc>
-          <w:tcPr>
-            <w:tcW w:w="1747" w:type="dxa"/>
-          </w:tcPr>
-          <w:p>
-            <w:pPr>
-              <w:rPr>
-                <w:b/>
-                <w:bCs/>
-              </w:rPr>
-            </w:pPr>
-            <w:r>
-              <w:rPr>
-                <w:b/>
-                <w:bCs/>
-              </w:rPr>
+            <w:tcW w:w="3150" w:type="dxa"/>
+          </w:tcPr>
+          <w:p>
+            <w:r>
               <w:t>Mức độ</w:t>
             </w:r>
           </w:p>
@@ -1445,17 +1404,21 @@
       <w:tr>
         <w:tc>
           <w:tcPr>
-            <w:tcW w:w="1696" w:type="dxa"/>
-          </w:tcPr>
-          <w:p>
-            <w:r>
-              <w:t>{% for i in danh_sach_loi_rut_gon %}{{i.stt}}</w:t>
-            </w:r>
-          </w:p>
-        </w:tc>
-        <w:tc>
-          <w:tcPr>
-            <w:tcW w:w="2407" w:type="dxa"/>
+            <w:tcW w:w="2339" w:type="dxa"/>
+          </w:tcPr>
+          <w:p>
+            <w:r>
+              <w:t>{%tr for i in danh_sach_loi_rut_gon %}</w:t>
+            </w:r>
+            <w:r>
+              <w:br/>
+              <w:t>{{i.stt}}</w:t>
+            </w:r>
+          </w:p>
+        </w:tc>
+        <w:tc>
+          <w:tcPr>
+            <w:tcW w:w="2022" w:type="dxa"/>
           </w:tcPr>
           <w:p>
             <w:r>
@@ -1465,7 +1428,17 @@
         </w:tc>
         <w:tc>
           <w:tcPr>
-            <w:tcW w:w="2555" w:type="dxa"/>
+            <w:tcW w:w="1812" w:type="dxa"/>
+          </w:tcPr>
+          <w:p>
+            <w:r>
+              <w:t>{{i.chi_tiet}}</w:t>
+            </w:r>
+          </w:p>
+        </w:tc>
+        <w:tc>
+          <w:tcPr>
+            <w:tcW w:w="1275" w:type="dxa"/>
           </w:tcPr>
           <w:p>
             <w:r>
@@ -1475,21 +1448,15 @@
         </w:tc>
         <w:tc>
           <w:tcPr>
-            <w:tcW w:w="2080" w:type="dxa"/>
-          </w:tcPr>
-          <w:p>
-            <w:r>
-              <w:t>{{i.chi_tiet}}</w:t>
-            </w:r>
-          </w:p>
-        </w:tc>
-        <w:tc>
-          <w:tcPr>
-            <w:tcW w:w="1747" w:type="dxa"/>
-          </w:tcPr>
-          <w:p>
-            <w:r>
-              <w:t>{{i.muc_do}}{% endfor %}</w:t>
+            <w:tcW w:w="3150" w:type="dxa"/>
+          </w:tcPr>
+          <w:p>
+            <w:r>
+              <w:t>{{i.muc_do}}</w:t>
+            </w:r>
+            <w:r>
+              <w:br/>
+              <w:t>{%tr endfor %}</w:t>
             </w:r>
           </w:p>
         </w:tc>
@@ -1497,7 +1464,7 @@
       <w:tr>
         <w:tc>
           <w:tcPr>
-            <w:tcW w:w="1696" w:type="dxa"/>
+            <w:tcW w:w="2339" w:type="dxa"/>
           </w:tcPr>
           <w:p>
             <w:r>
@@ -1507,7 +1474,7 @@
         </w:tc>
         <w:tc>
           <w:tcPr>
-            <w:tcW w:w="2407" w:type="dxa"/>
+            <w:tcW w:w="2022" w:type="dxa"/>
           </w:tcPr>
           <w:p>
             <w:r>
@@ -1517,7 +1484,7 @@
         </w:tc>
         <w:tc>
           <w:tcPr>
-            <w:tcW w:w="2555" w:type="dxa"/>
+            <w:tcW w:w="1812" w:type="dxa"/>
           </w:tcPr>
           <w:p>
             <w:r>
@@ -1527,13 +1494,13 @@
         </w:tc>
         <w:tc>
           <w:tcPr>
-            <w:tcW w:w="2080" w:type="dxa"/>
+            <w:tcW w:w="1275" w:type="dxa"/>
           </w:tcPr>
           <w:p/>
         </w:tc>
         <w:tc>
           <w:tcPr>
-            <w:tcW w:w="1747" w:type="dxa"/>
+            <w:tcW w:w="3150" w:type="dxa"/>
           </w:tcPr>
           <w:p>
             <w:r>
@@ -1543,6 +1510,7 @@
         </w:tc>
       </w:tr>
     </w:tbl>
+    <w:p/>
     <w:p>
       <w:pPr>
         <w:jc w:val="center"/>

</xml_diff>

<commit_message>
fix: Finalize BBK export using Text Mode in official template
</commit_message>
<xml_diff>
--- a/Template/Template BBK FI.docx
+++ b/Template/Template BBK FI.docx
@@ -1327,190 +1327,91 @@
         <w:t>{{bang_loi_matrix}}</w:t>
       </w:r>
     </w:p>
-    <w:tbl>
-      <w:tblPr>
-        <w:tblStyle w:val="TableGrid"/>
-        <w:tblW w:w="10598" w:type="dxa"/>
-        <w:tblInd w:w="-113" w:type="dxa"/>
-        <w:tblLook w:val="04A0" w:firstRow="1" w:lastRow="0" w:firstColumn="1" w:lastColumn="0" w:noHBand="0" w:noVBand="1"/>
-      </w:tblPr>
-      <w:tblGrid>
-        <w:gridCol w:w="2339"/>
-        <w:gridCol w:w="2022"/>
-        <w:gridCol w:w="1812"/>
-        <w:gridCol w:w="1275"/>
-        <w:gridCol w:w="3150"/>
-      </w:tblGrid>
-      <w:tr>
-        <w:tc>
-          <w:tcPr>
-            <w:tcW w:w="2339" w:type="dxa"/>
-          </w:tcPr>
-          <w:p>
-            <w:r>
-              <w:t>STT</w:t>
-            </w:r>
-          </w:p>
-        </w:tc>
-        <w:tc>
-          <w:tcPr>
-            <w:tcW w:w="2022" w:type="dxa"/>
-          </w:tcPr>
-          <w:p>
-            <w:r>
-              <w:t>Tên lỗi</w:t>
-            </w:r>
-          </w:p>
-        </w:tc>
-        <w:tc>
-          <w:tcPr>
-            <w:tcW w:w="1812" w:type="dxa"/>
-          </w:tcPr>
-          <w:p>
-            <w:pPr>
-              <w:rPr>
-                <w:lang w:val="en-US"/>
-              </w:rPr>
-            </w:pPr>
-            <w:r>
-              <w:rPr>
-                <w:lang w:val="en-US"/>
-              </w:rPr>
-              <w:t>Vị trí lỗi</w:t>
-            </w:r>
-          </w:p>
-        </w:tc>
-        <w:tc>
-          <w:tcPr>
-            <w:tcW w:w="1275" w:type="dxa"/>
-          </w:tcPr>
-          <w:p>
-            <w:r>
-              <w:t>Số lượng</w:t>
-            </w:r>
-          </w:p>
-        </w:tc>
-        <w:tc>
-          <w:tcPr>
-            <w:tcW w:w="3150" w:type="dxa"/>
-          </w:tcPr>
-          <w:p>
-            <w:r>
-              <w:t>Mức độ</w:t>
-            </w:r>
-          </w:p>
-        </w:tc>
-      </w:tr>
-      <w:tr>
-        <w:tc>
-          <w:tcPr>
-            <w:tcW w:w="2339" w:type="dxa"/>
-          </w:tcPr>
-          <w:p>
-            <w:r>
-              <w:t>{%tr for i in danh_sach_loi_rut_gon %}</w:t>
-            </w:r>
-            <w:r>
-              <w:br/>
-              <w:t>{{i.stt}}</w:t>
-            </w:r>
-          </w:p>
-        </w:tc>
-        <w:tc>
-          <w:tcPr>
-            <w:tcW w:w="2022" w:type="dxa"/>
-          </w:tcPr>
-          <w:p>
-            <w:r>
-              <w:t>{{i.ten_loi}}</w:t>
-            </w:r>
-          </w:p>
-        </w:tc>
-        <w:tc>
-          <w:tcPr>
-            <w:tcW w:w="1812" w:type="dxa"/>
-          </w:tcPr>
-          <w:p>
-            <w:r>
-              <w:t>{{i.chi_tiet}}</w:t>
-            </w:r>
-          </w:p>
-        </w:tc>
-        <w:tc>
-          <w:tcPr>
-            <w:tcW w:w="1275" w:type="dxa"/>
-          </w:tcPr>
-          <w:p>
-            <w:r>
-              <w:t>{{i.tong_sl}}</w:t>
-            </w:r>
-          </w:p>
-        </w:tc>
-        <w:tc>
-          <w:tcPr>
-            <w:tcW w:w="3150" w:type="dxa"/>
-          </w:tcPr>
-          <w:p>
-            <w:r>
-              <w:t>{{i.muc_do}}</w:t>
-            </w:r>
-            <w:r>
-              <w:br/>
-              <w:t>{%tr endfor %}</w:t>
-            </w:r>
-          </w:p>
-        </w:tc>
-      </w:tr>
-      <w:tr>
-        <w:tc>
-          <w:tcPr>
-            <w:tcW w:w="2339" w:type="dxa"/>
-          </w:tcPr>
-          <w:p>
-            <w:r>
-              <w:t>TỔNG CỘNG</w:t>
-            </w:r>
-          </w:p>
-        </w:tc>
-        <w:tc>
-          <w:tcPr>
-            <w:tcW w:w="2022" w:type="dxa"/>
-          </w:tcPr>
-          <w:p>
-            <w:r>
-              <w:t>Nặng: {{tong_loi_nang}}</w:t>
-            </w:r>
-          </w:p>
-        </w:tc>
-        <w:tc>
-          <w:tcPr>
-            <w:tcW w:w="1812" w:type="dxa"/>
-          </w:tcPr>
-          <w:p>
-            <w:r>
-              <w:t>Nhẹ: {{tong_loi_nhe}}</w:t>
-            </w:r>
-          </w:p>
-        </w:tc>
-        <w:tc>
-          <w:tcPr>
-            <w:tcW w:w="1275" w:type="dxa"/>
-          </w:tcPr>
-          <w:p/>
-        </w:tc>
-        <w:tc>
-          <w:tcPr>
-            <w:tcW w:w="3150" w:type="dxa"/>
-          </w:tcPr>
-          <w:p>
-            <w:r>
-              <w:t>Tổng: {{tong_loi_tong}}</w:t>
-            </w:r>
-          </w:p>
-        </w:tc>
-      </w:tr>
-    </w:tbl>
-    <w:p/>
+    <w:p>
+      <w:pPr>
+        <w:rPr>
+          <w:rFonts w:ascii="Times New Roman" w:hAnsi="Times New Roman" w:cs="Times New Roman"/>
+        </w:rPr>
+      </w:pPr>
+    </w:p>
+    <w:p>
+      <w:pPr>
+        <w:rPr>
+          <w:rFonts w:ascii="Times New Roman" w:hAnsi="Times New Roman" w:cs="Times New Roman"/>
+        </w:rPr>
+      </w:pPr>
+      <w:r>
+        <w:rPr>
+          <w:rFonts w:ascii="Times New Roman" w:hAnsi="Times New Roman" w:cs="Times New Roman"/>
+        </w:rPr>
+        <w:t>{{ text_danh_sach_loi }}</w:t>
+      </w:r>
+    </w:p>
+    <w:p>
+      <w:pPr>
+        <w:rPr>
+          <w:rFonts w:ascii="Times New Roman" w:hAnsi="Times New Roman" w:cs="Times New Roman"/>
+        </w:rPr>
+      </w:pPr>
+      <w:r>
+        <w:rPr>
+          <w:rFonts w:ascii="Times New Roman" w:hAnsi="Times New Roman" w:cs="Times New Roman"/>
+        </w:rPr>
+        <w:t>--------------------------------------------------</w:t>
+      </w:r>
+    </w:p>
+    <w:p>
+      <w:pPr>
+        <w:rPr>
+          <w:rFonts w:ascii="Times New Roman" w:hAnsi="Times New Roman" w:cs="Times New Roman"/>
+        </w:rPr>
+      </w:pPr>
+      <w:r>
+        <w:rPr>
+          <w:rFonts w:ascii="Times New Roman" w:hAnsi="Times New Roman" w:cs="Times New Roman"/>
+        </w:rPr>
+        <w:t>TỔNG CỘNG:</w:t>
+      </w:r>
+    </w:p>
+    <w:p>
+      <w:pPr>
+        <w:rPr>
+          <w:rFonts w:ascii="Times New Roman" w:hAnsi="Times New Roman" w:cs="Times New Roman"/>
+        </w:rPr>
+      </w:pPr>
+      <w:r>
+        <w:rPr>
+          <w:rFonts w:ascii="Times New Roman" w:hAnsi="Times New Roman" w:cs="Times New Roman"/>
+        </w:rPr>
+        <w:t>Nặng: {{ tong_loi_nang }}</w:t>
+      </w:r>
+    </w:p>
+    <w:p>
+      <w:pPr>
+        <w:rPr>
+          <w:rFonts w:ascii="Times New Roman" w:hAnsi="Times New Roman" w:cs="Times New Roman"/>
+        </w:rPr>
+      </w:pPr>
+      <w:r>
+        <w:rPr>
+          <w:rFonts w:ascii="Times New Roman" w:hAnsi="Times New Roman" w:cs="Times New Roman"/>
+        </w:rPr>
+        <w:t>Nhẹ: {{ tong_loi_nhe }}</w:t>
+      </w:r>
+    </w:p>
+    <w:p>
+      <w:pPr>
+        <w:rPr>
+          <w:rFonts w:ascii="Times New Roman" w:hAnsi="Times New Roman" w:cs="Times New Roman"/>
+        </w:rPr>
+      </w:pPr>
+      <w:r>
+        <w:rPr>
+          <w:rFonts w:ascii="Times New Roman" w:hAnsi="Times New Roman" w:cs="Times New Roman"/>
+        </w:rPr>
+        <w:t>Tổng: {{ tong_loi_tong }}</w:t>
+      </w:r>
+    </w:p>
     <w:p>
       <w:pPr>
         <w:jc w:val="center"/>

</xml_diff>

<commit_message>
style: Update BBK Template (Final Tweak)
</commit_message>
<xml_diff>
--- a/Template/Template BBK FI.docx
+++ b/Template/Template BBK FI.docx
@@ -1327,91 +1327,168 @@
         <w:t>{{bang_loi_matrix}}</w:t>
       </w:r>
     </w:p>
-    <w:p>
-      <w:pPr>
-        <w:rPr>
-          <w:rFonts w:ascii="Times New Roman" w:hAnsi="Times New Roman" w:cs="Times New Roman"/>
-        </w:rPr>
-      </w:pPr>
-    </w:p>
-    <w:p>
-      <w:pPr>
-        <w:rPr>
-          <w:rFonts w:ascii="Times New Roman" w:hAnsi="Times New Roman" w:cs="Times New Roman"/>
-        </w:rPr>
-      </w:pPr>
-      <w:r>
-        <w:rPr>
-          <w:rFonts w:ascii="Times New Roman" w:hAnsi="Times New Roman" w:cs="Times New Roman"/>
-        </w:rPr>
-        <w:t>{{ text_danh_sach_loi }}</w:t>
-      </w:r>
-    </w:p>
-    <w:p>
-      <w:pPr>
-        <w:rPr>
-          <w:rFonts w:ascii="Times New Roman" w:hAnsi="Times New Roman" w:cs="Times New Roman"/>
-        </w:rPr>
-      </w:pPr>
-      <w:r>
-        <w:rPr>
-          <w:rFonts w:ascii="Times New Roman" w:hAnsi="Times New Roman" w:cs="Times New Roman"/>
-        </w:rPr>
-        <w:t>--------------------------------------------------</w:t>
-      </w:r>
-    </w:p>
-    <w:p>
-      <w:pPr>
-        <w:rPr>
-          <w:rFonts w:ascii="Times New Roman" w:hAnsi="Times New Roman" w:cs="Times New Roman"/>
-        </w:rPr>
-      </w:pPr>
-      <w:r>
-        <w:rPr>
-          <w:rFonts w:ascii="Times New Roman" w:hAnsi="Times New Roman" w:cs="Times New Roman"/>
-        </w:rPr>
-        <w:t>TỔNG CỘNG:</w:t>
-      </w:r>
-    </w:p>
-    <w:p>
-      <w:pPr>
-        <w:rPr>
-          <w:rFonts w:ascii="Times New Roman" w:hAnsi="Times New Roman" w:cs="Times New Roman"/>
-        </w:rPr>
-      </w:pPr>
-      <w:r>
-        <w:rPr>
-          <w:rFonts w:ascii="Times New Roman" w:hAnsi="Times New Roman" w:cs="Times New Roman"/>
-        </w:rPr>
-        <w:t>Nặng: {{ tong_loi_nang }}</w:t>
-      </w:r>
-    </w:p>
-    <w:p>
-      <w:pPr>
-        <w:rPr>
-          <w:rFonts w:ascii="Times New Roman" w:hAnsi="Times New Roman" w:cs="Times New Roman"/>
-        </w:rPr>
-      </w:pPr>
-      <w:r>
-        <w:rPr>
-          <w:rFonts w:ascii="Times New Roman" w:hAnsi="Times New Roman" w:cs="Times New Roman"/>
-        </w:rPr>
-        <w:t>Nhẹ: {{ tong_loi_nhe }}</w:t>
-      </w:r>
-    </w:p>
-    <w:p>
-      <w:pPr>
-        <w:rPr>
-          <w:rFonts w:ascii="Times New Roman" w:hAnsi="Times New Roman" w:cs="Times New Roman"/>
-        </w:rPr>
-      </w:pPr>
-      <w:r>
-        <w:rPr>
-          <w:rFonts w:ascii="Times New Roman" w:hAnsi="Times New Roman" w:cs="Times New Roman"/>
-        </w:rPr>
-        <w:t>Tổng: {{ tong_loi_tong }}</w:t>
-      </w:r>
-    </w:p>
+    <w:tbl>
+      <w:tblPr>
+        <w:tblStyle w:val="TableGrid"/>
+        <w:tblW w:w="0" w:type="auto"/>
+        <w:tblLook w:val="04A0" w:firstRow="1" w:lastRow="0" w:firstColumn="1" w:lastColumn="0" w:noHBand="0" w:noVBand="1"/>
+      </w:tblPr>
+      <w:tblGrid>
+        <w:gridCol w:w="10460"/>
+      </w:tblGrid>
+      <w:tr>
+        <w:trPr>
+          <w:trHeight w:val="9170"/>
+        </w:trPr>
+        <w:tc>
+          <w:tcPr>
+            <w:tcW w:w="10460" w:type="dxa"/>
+          </w:tcPr>
+          <w:p>
+            <w:pPr>
+              <w:rPr>
+                <w:rFonts w:ascii="Times New Roman" w:hAnsi="Times New Roman" w:cs="Times New Roman"/>
+              </w:rPr>
+            </w:pPr>
+          </w:p>
+          <w:p>
+            <w:pPr>
+              <w:rPr>
+                <w:rFonts w:ascii="Times New Roman" w:hAnsi="Times New Roman" w:cs="Times New Roman"/>
+              </w:rPr>
+            </w:pPr>
+            <w:r>
+              <w:rPr>
+                <w:rFonts w:ascii="Times New Roman" w:hAnsi="Times New Roman" w:cs="Times New Roman"/>
+              </w:rPr>
+              <w:t>{{ text_danh_sach_loi }}</w:t>
+            </w:r>
+          </w:p>
+          <w:p>
+            <w:pPr>
+              <w:rPr>
+                <w:rFonts w:ascii="Times New Roman" w:hAnsi="Times New Roman" w:cs="Times New Roman"/>
+              </w:rPr>
+            </w:pPr>
+            <w:r>
+              <w:rPr>
+                <w:rFonts w:ascii="Times New Roman" w:hAnsi="Times New Roman" w:cs="Times New Roman"/>
+              </w:rPr>
+              <w:t>--------------------------------------------------</w:t>
+            </w:r>
+          </w:p>
+          <w:p>
+            <w:pPr>
+              <w:rPr>
+                <w:rFonts w:ascii="Times New Roman" w:hAnsi="Times New Roman" w:cs="Times New Roman"/>
+              </w:rPr>
+            </w:pPr>
+            <w:r>
+              <w:rPr>
+                <w:rFonts w:ascii="Times New Roman" w:hAnsi="Times New Roman" w:cs="Times New Roman"/>
+                <w:b/>
+                <w:bCs/>
+              </w:rPr>
+              <w:t>TỔNG CỘNG</w:t>
+            </w:r>
+            <w:r>
+              <w:rPr>
+                <w:rFonts w:ascii="Times New Roman" w:hAnsi="Times New Roman" w:cs="Times New Roman"/>
+              </w:rPr>
+              <w:t>:</w:t>
+            </w:r>
+          </w:p>
+          <w:p>
+            <w:pPr>
+              <w:rPr>
+                <w:rFonts w:ascii="Times New Roman" w:hAnsi="Times New Roman" w:cs="Times New Roman"/>
+                <w:sz w:val="28"/>
+                <w:szCs w:val="28"/>
+              </w:rPr>
+            </w:pPr>
+            <w:r>
+              <w:rPr>
+                <w:rFonts w:ascii="Times New Roman" w:hAnsi="Times New Roman" w:cs="Times New Roman"/>
+                <w:b/>
+                <w:bCs/>
+                <w:sz w:val="28"/>
+                <w:szCs w:val="28"/>
+              </w:rPr>
+              <w:t>Nặng</w:t>
+            </w:r>
+            <w:r>
+              <w:rPr>
+                <w:rFonts w:ascii="Times New Roman" w:hAnsi="Times New Roman" w:cs="Times New Roman"/>
+                <w:sz w:val="28"/>
+                <w:szCs w:val="28"/>
+              </w:rPr>
+              <w:t>: {{ tong_loi_nang }}</w:t>
+            </w:r>
+          </w:p>
+          <w:p>
+            <w:pPr>
+              <w:rPr>
+                <w:rFonts w:ascii="Times New Roman" w:hAnsi="Times New Roman" w:cs="Times New Roman"/>
+                <w:sz w:val="28"/>
+                <w:szCs w:val="28"/>
+              </w:rPr>
+            </w:pPr>
+            <w:r>
+              <w:rPr>
+                <w:rFonts w:ascii="Times New Roman" w:hAnsi="Times New Roman" w:cs="Times New Roman"/>
+                <w:b/>
+                <w:bCs/>
+                <w:sz w:val="28"/>
+                <w:szCs w:val="28"/>
+              </w:rPr>
+              <w:t>Nhẹ</w:t>
+            </w:r>
+            <w:r>
+              <w:rPr>
+                <w:rFonts w:ascii="Times New Roman" w:hAnsi="Times New Roman" w:cs="Times New Roman"/>
+                <w:sz w:val="28"/>
+                <w:szCs w:val="28"/>
+              </w:rPr>
+              <w:t>: {{ tong_loi_nhe }}</w:t>
+            </w:r>
+          </w:p>
+          <w:p>
+            <w:pPr>
+              <w:rPr>
+                <w:rFonts w:ascii="Times New Roman" w:hAnsi="Times New Roman" w:cs="Times New Roman"/>
+                <w:sz w:val="28"/>
+                <w:szCs w:val="28"/>
+              </w:rPr>
+            </w:pPr>
+            <w:r>
+              <w:rPr>
+                <w:rFonts w:ascii="Times New Roman" w:hAnsi="Times New Roman" w:cs="Times New Roman"/>
+                <w:b/>
+                <w:bCs/>
+                <w:sz w:val="28"/>
+                <w:szCs w:val="28"/>
+              </w:rPr>
+              <w:t>Tổng</w:t>
+            </w:r>
+            <w:r>
+              <w:rPr>
+                <w:rFonts w:ascii="Times New Roman" w:hAnsi="Times New Roman" w:cs="Times New Roman"/>
+                <w:sz w:val="28"/>
+                <w:szCs w:val="28"/>
+              </w:rPr>
+              <w:t>: {{ tong_loi_tong }}</w:t>
+            </w:r>
+          </w:p>
+          <w:p>
+            <w:pPr>
+              <w:rPr>
+                <w:rFonts w:ascii="Times New Roman" w:hAnsi="Times New Roman" w:cs="Times New Roman"/>
+              </w:rPr>
+            </w:pPr>
+          </w:p>
+        </w:tc>
+      </w:tr>
+    </w:tbl>
     <w:p>
       <w:pPr>
         <w:jc w:val="center"/>

</xml_diff>

<commit_message>
style: Update BBK Template (Tabs aligned)
</commit_message>
<xml_diff>
--- a/Template/Template BBK FI.docx
+++ b/Template/Template BBK FI.docx
@@ -4,6 +4,9 @@
   <w:body>
     <w:p>
       <w:pPr>
+        <w:tabs>
+          <w:tab w:val="left" w:pos="1985"/>
+        </w:tabs>
         <w:rPr>
           <w:rFonts w:ascii="Times New Roman" w:eastAsia="Times New Roman" w:hAnsi="Times New Roman" w:cs="Times New Roman"/>
           <w:sz w:val="26"/>
@@ -1353,6 +1356,11 @@
           </w:p>
           <w:p>
             <w:pPr>
+              <w:tabs>
+                <w:tab w:val="left" w:pos="1965"/>
+                <w:tab w:val="left" w:pos="4815"/>
+                <w:tab w:val="left" w:pos="6510"/>
+              </w:tabs>
               <w:rPr>
                 <w:rFonts w:ascii="Times New Roman" w:hAnsi="Times New Roman" w:cs="Times New Roman"/>
               </w:rPr>
@@ -1481,6 +1489,12 @@
           </w:p>
           <w:p>
             <w:pPr>
+              <w:tabs>
+                <w:tab w:val="left" w:pos="1950"/>
+                <w:tab w:val="left" w:pos="1985"/>
+                <w:tab w:val="left" w:pos="4815"/>
+                <w:tab w:val="left" w:pos="6525"/>
+              </w:tabs>
               <w:rPr>
                 <w:rFonts w:ascii="Times New Roman" w:hAnsi="Times New Roman" w:cs="Times New Roman"/>
               </w:rPr>

</xml_diff>

<commit_message>
style: Update BBK Template (Final alignment)
</commit_message>
<xml_diff>
--- a/Template/Template BBK FI.docx
+++ b/Template/Template BBK FI.docx
@@ -1357,8 +1357,8 @@
           <w:p>
             <w:pPr>
               <w:tabs>
-                <w:tab w:val="left" w:pos="1965"/>
-                <w:tab w:val="left" w:pos="4815"/>
+                <w:tab w:val="left" w:pos="2290"/>
+                <w:tab w:val="left" w:pos="2715"/>
                 <w:tab w:val="left" w:pos="6510"/>
               </w:tabs>
               <w:rPr>
@@ -1466,6 +1466,7 @@
                 <w:rFonts w:ascii="Times New Roman" w:hAnsi="Times New Roman" w:cs="Times New Roman"/>
                 <w:sz w:val="28"/>
                 <w:szCs w:val="28"/>
+                <w:lang w:val="en-US"/>
               </w:rPr>
             </w:pPr>
             <w:r>
@@ -1486,19 +1487,6 @@
               </w:rPr>
               <w:t>: {{ tong_loi_tong }}</w:t>
             </w:r>
-          </w:p>
-          <w:p>
-            <w:pPr>
-              <w:tabs>
-                <w:tab w:val="left" w:pos="1950"/>
-                <w:tab w:val="left" w:pos="1985"/>
-                <w:tab w:val="left" w:pos="4815"/>
-                <w:tab w:val="left" w:pos="6525"/>
-              </w:tabs>
-              <w:rPr>
-                <w:rFonts w:ascii="Times New Roman" w:hAnsi="Times New Roman" w:cs="Times New Roman"/>
-              </w:rPr>
-            </w:pPr>
           </w:p>
         </w:tc>
       </w:tr>

</xml_diff>

<commit_message>
chore: update FI inspection report template
</commit_message>
<xml_diff>
--- a/Template/Template BBK FI.docx
+++ b/Template/Template BBK FI.docx
@@ -579,6 +579,25 @@
               </w:rPr>
               <w:t>Client:</w:t>
             </w:r>
+            <w:r>
+              <w:rPr>
+                <w:rFonts w:ascii="Courier" w:hAnsi="Courier"/>
+                <w:color w:val="616161"/>
+                <w:sz w:val="17"/>
+                <w:szCs w:val="17"/>
+              </w:rPr>
+              <w:t xml:space="preserve"> </w:t>
+            </w:r>
+            <w:r>
+              <w:rPr>
+                <w:rFonts w:ascii="Times New Roman" w:eastAsia="Times New Roman" w:hAnsi="Times New Roman" w:cs="Times New Roman"/>
+                <w:b/>
+                <w:bCs/>
+                <w:sz w:val="20"/>
+                <w:szCs w:val="20"/>
+              </w:rPr>
+              <w:t>{{ khach_hang }}</w:t>
+            </w:r>
           </w:p>
         </w:tc>
         <w:tc>
@@ -643,6 +662,25 @@
                 <w:szCs w:val="20"/>
               </w:rPr>
               <w:t>Quality control unit:</w:t>
+            </w:r>
+            <w:r>
+              <w:rPr>
+                <w:rFonts w:ascii="Courier" w:hAnsi="Courier"/>
+                <w:color w:val="616161"/>
+                <w:sz w:val="17"/>
+                <w:szCs w:val="17"/>
+              </w:rPr>
+              <w:t xml:space="preserve"> </w:t>
+            </w:r>
+            <w:r>
+              <w:rPr>
+                <w:rFonts w:ascii="Times New Roman" w:eastAsia="Times New Roman" w:hAnsi="Times New Roman" w:cs="Times New Roman"/>
+                <w:b/>
+                <w:bCs/>
+                <w:sz w:val="20"/>
+                <w:szCs w:val="20"/>
+              </w:rPr>
+              <w:t>{{ don_vi_kiem }}</w:t>
             </w:r>
           </w:p>
         </w:tc>
@@ -873,7 +911,43 @@
                 <w:sz w:val="20"/>
                 <w:szCs w:val="20"/>
               </w:rPr>
-              <w:t>PO no:............................/Số lô/Batch code (nếu có).....................</w:t>
+              <w:t>PO no</w:t>
+            </w:r>
+            <w:r>
+              <w:rPr>
+                <w:rFonts w:ascii="Times New Roman" w:eastAsia="Times New Roman" w:hAnsi="Times New Roman" w:cs="Times New Roman"/>
+                <w:sz w:val="20"/>
+                <w:szCs w:val="20"/>
+                <w:lang w:val="en-US"/>
+              </w:rPr>
+              <w:t xml:space="preserve">: </w:t>
+            </w:r>
+            <w:r>
+              <w:rPr>
+                <w:rFonts w:ascii="Times New Roman" w:eastAsia="Times New Roman" w:hAnsi="Times New Roman" w:cs="Times New Roman"/>
+                <w:b/>
+                <w:bCs/>
+                <w:sz w:val="20"/>
+                <w:szCs w:val="20"/>
+              </w:rPr>
+              <w:t>{{ so_po }}</w:t>
+            </w:r>
+            <w:r>
+              <w:rPr>
+                <w:rFonts w:ascii="Times New Roman" w:eastAsia="Times New Roman" w:hAnsi="Times New Roman" w:cs="Times New Roman"/>
+                <w:sz w:val="20"/>
+                <w:szCs w:val="20"/>
+                <w:lang w:val="en-US"/>
+              </w:rPr>
+              <w:t xml:space="preserve"> </w:t>
+            </w:r>
+            <w:r>
+              <w:rPr>
+                <w:rFonts w:ascii="Times New Roman" w:eastAsia="Times New Roman" w:hAnsi="Times New Roman" w:cs="Times New Roman"/>
+                <w:sz w:val="20"/>
+                <w:szCs w:val="20"/>
+              </w:rPr>
+              <w:t>Số lô/Batch code (nếu có).....................</w:t>
             </w:r>
           </w:p>
         </w:tc>
@@ -1030,6 +1104,7 @@
                 <w:rFonts w:ascii="Times New Roman" w:eastAsia="Times New Roman" w:hAnsi="Times New Roman" w:cs="Times New Roman"/>
                 <w:sz w:val="20"/>
                 <w:szCs w:val="20"/>
+                <w:lang w:val="en-US"/>
               </w:rPr>
             </w:pPr>
             <w:r>
@@ -1049,7 +1124,16 @@
                 <w:szCs w:val="20"/>
               </w:rPr>
               <w:br/>
-              <w:t>Sampling level:................</w:t>
+              <w:t>Sampling level:</w:t>
+            </w:r>
+            <w:r>
+              <w:rPr>
+                <w:rFonts w:ascii="Times New Roman" w:eastAsia="Times New Roman" w:hAnsi="Times New Roman" w:cs="Times New Roman"/>
+                <w:sz w:val="20"/>
+                <w:szCs w:val="20"/>
+                <w:lang w:val="en-US"/>
+              </w:rPr>
+              <w:t xml:space="preserve"> II</w:t>
             </w:r>
           </w:p>
         </w:tc>
@@ -1106,15 +1190,84 @@
                 <w:rFonts w:ascii="Times New Roman" w:eastAsia="Times New Roman" w:hAnsi="Times New Roman" w:cs="Times New Roman"/>
                 <w:sz w:val="20"/>
                 <w:szCs w:val="20"/>
-              </w:rPr>
-            </w:pPr>
-            <w:r>
-              <w:rPr>
-                <w:rFonts w:ascii="Times New Roman" w:eastAsia="Times New Roman" w:hAnsi="Times New Roman" w:cs="Times New Roman"/>
-                <w:sz w:val="20"/>
-                <w:szCs w:val="20"/>
-              </w:rPr>
-              <w:t>Acceptance criteria: Nặng/Major………………… (Cái/pcs). Nhẹ/Minor……………………(Cái/pcs)</w:t>
+                <w:lang w:val="en-US"/>
+              </w:rPr>
+            </w:pPr>
+            <w:r>
+              <w:rPr>
+                <w:rFonts w:ascii="Times New Roman" w:eastAsia="Times New Roman" w:hAnsi="Times New Roman" w:cs="Times New Roman"/>
+                <w:sz w:val="20"/>
+                <w:szCs w:val="20"/>
+              </w:rPr>
+              <w:t>Acceptance criteria: Nặng/Major</w:t>
+            </w:r>
+            <w:r>
+              <w:rPr>
+                <w:rFonts w:ascii="Times New Roman" w:eastAsia="Times New Roman" w:hAnsi="Times New Roman" w:cs="Times New Roman"/>
+                <w:b/>
+                <w:bCs/>
+                <w:sz w:val="20"/>
+                <w:szCs w:val="20"/>
+              </w:rPr>
+              <w:t>{{ ac_major }}</w:t>
+            </w:r>
+            <w:r>
+              <w:rPr>
+                <w:rFonts w:ascii="Times New Roman" w:eastAsia="Times New Roman" w:hAnsi="Times New Roman" w:cs="Times New Roman"/>
+                <w:sz w:val="20"/>
+                <w:szCs w:val="20"/>
+              </w:rPr>
+              <w:t xml:space="preserve"> </w:t>
+            </w:r>
+            <w:r>
+              <w:rPr>
+                <w:rFonts w:ascii="Times New Roman" w:eastAsia="Times New Roman" w:hAnsi="Times New Roman" w:cs="Times New Roman"/>
+                <w:sz w:val="20"/>
+                <w:szCs w:val="20"/>
+              </w:rPr>
+              <w:t xml:space="preserve">(Cái/pcs). </w:t>
+            </w:r>
+          </w:p>
+          <w:p>
+            <w:pPr>
+              <w:pBdr>
+                <w:top w:val="nil"/>
+                <w:left w:val="nil"/>
+                <w:bottom w:val="nil"/>
+                <w:right w:val="nil"/>
+                <w:between w:val="nil"/>
+              </w:pBdr>
+              <w:rPr>
+                <w:rFonts w:ascii="Times New Roman" w:eastAsia="Times New Roman" w:hAnsi="Times New Roman" w:cs="Times New Roman"/>
+                <w:sz w:val="20"/>
+                <w:szCs w:val="20"/>
+              </w:rPr>
+            </w:pPr>
+            <w:r>
+              <w:rPr>
+                <w:rFonts w:ascii="Times New Roman" w:eastAsia="Times New Roman" w:hAnsi="Times New Roman" w:cs="Times New Roman"/>
+                <w:sz w:val="20"/>
+                <w:szCs w:val="20"/>
+              </w:rPr>
+              <w:t>Nhẹ/Minor</w:t>
+            </w:r>
+            <w:r>
+              <w:rPr>
+                <w:rFonts w:ascii="Times New Roman" w:eastAsia="Times New Roman" w:hAnsi="Times New Roman" w:cs="Times New Roman"/>
+                <w:b/>
+                <w:bCs/>
+                <w:sz w:val="20"/>
+                <w:szCs w:val="20"/>
+              </w:rPr>
+              <w:t>{{ ac_minor }}</w:t>
+            </w:r>
+            <w:r>
+              <w:rPr>
+                <w:rFonts w:ascii="Times New Roman" w:eastAsia="Times New Roman" w:hAnsi="Times New Roman" w:cs="Times New Roman"/>
+                <w:sz w:val="20"/>
+                <w:szCs w:val="20"/>
+              </w:rPr>
+              <w:t>Cái/pcs)</w:t>
             </w:r>
           </w:p>
         </w:tc>
@@ -1418,6 +1571,7 @@
                 <w:rFonts w:ascii="Times New Roman" w:hAnsi="Times New Roman" w:cs="Times New Roman"/>
                 <w:sz w:val="28"/>
                 <w:szCs w:val="28"/>
+                <w:lang w:val="en-US"/>
               </w:rPr>
             </w:pPr>
             <w:r>
@@ -1436,34 +1590,89 @@
                 <w:sz w:val="28"/>
                 <w:szCs w:val="28"/>
               </w:rPr>
-              <w:t>: {{ tong_loi_nang }}</w:t>
-            </w:r>
-          </w:p>
-          <w:p>
-            <w:pPr>
+              <w:t xml:space="preserve">: </w:t>
+            </w:r>
+            <w:r>
               <w:rPr>
                 <w:rFonts w:ascii="Times New Roman" w:hAnsi="Times New Roman" w:cs="Times New Roman"/>
                 <w:sz w:val="28"/>
                 <w:szCs w:val="28"/>
               </w:rPr>
-            </w:pPr>
-            <w:r>
-              <w:rPr>
-                <w:rFonts w:ascii="Times New Roman" w:hAnsi="Times New Roman" w:cs="Times New Roman"/>
-                <w:b/>
-                <w:bCs/>
-                <w:sz w:val="28"/>
-                <w:szCs w:val="28"/>
-              </w:rPr>
-              <w:t>Nhẹ</w:t>
+              <w:t>{{ tong_loi_nang }}</w:t>
             </w:r>
             <w:r>
               <w:rPr>
                 <w:rFonts w:ascii="Times New Roman" w:hAnsi="Times New Roman" w:cs="Times New Roman"/>
                 <w:sz w:val="28"/>
                 <w:szCs w:val="28"/>
-              </w:rPr>
-              <w:t>: {{ tong_loi_nhe }}</w:t>
+                <w:lang w:val="en-US"/>
+              </w:rPr>
+              <w:t>/</w:t>
+            </w:r>
+            <w:r>
+              <w:rPr>
+                <w:rFonts w:ascii="Times New Roman" w:eastAsia="Times New Roman" w:hAnsi="Times New Roman" w:cs="Times New Roman"/>
+                <w:b/>
+                <w:bCs/>
+                <w:sz w:val="28"/>
+                <w:szCs w:val="28"/>
+              </w:rPr>
+              <w:t>{{ ac_major }}</w:t>
+            </w:r>
+          </w:p>
+          <w:p>
+            <w:pPr>
+              <w:rPr>
+                <w:rFonts w:ascii="Times New Roman" w:hAnsi="Times New Roman" w:cs="Times New Roman"/>
+                <w:sz w:val="28"/>
+                <w:szCs w:val="28"/>
+                <w:lang w:val="en-US"/>
+              </w:rPr>
+            </w:pPr>
+            <w:r>
+              <w:rPr>
+                <w:rFonts w:ascii="Times New Roman" w:hAnsi="Times New Roman" w:cs="Times New Roman"/>
+                <w:b/>
+                <w:bCs/>
+                <w:sz w:val="28"/>
+                <w:szCs w:val="28"/>
+              </w:rPr>
+              <w:t>Nhẹ</w:t>
+            </w:r>
+            <w:r>
+              <w:rPr>
+                <w:rFonts w:ascii="Times New Roman" w:hAnsi="Times New Roman" w:cs="Times New Roman"/>
+                <w:sz w:val="28"/>
+                <w:szCs w:val="28"/>
+              </w:rPr>
+              <w:t xml:space="preserve">: </w:t>
+            </w:r>
+            <w:r>
+              <w:rPr>
+                <w:rFonts w:ascii="Times New Roman" w:hAnsi="Times New Roman" w:cs="Times New Roman"/>
+                <w:sz w:val="28"/>
+                <w:szCs w:val="28"/>
+              </w:rPr>
+              <w:t>{{ tong_loi_nhe }}</w:t>
+            </w:r>
+            <w:r>
+              <w:rPr>
+                <w:rFonts w:ascii="Times New Roman" w:hAnsi="Times New Roman" w:cs="Times New Roman"/>
+                <w:sz w:val="28"/>
+                <w:szCs w:val="28"/>
+                <w:lang w:val="en-US"/>
+              </w:rPr>
+              <w:t>/</w:t>
+            </w:r>
+            <w:r>
+              <w:rPr>
+                <w:rFonts w:ascii="Times New Roman" w:eastAsia="Times New Roman" w:hAnsi="Times New Roman" w:cs="Times New Roman"/>
+                <w:b/>
+                <w:bCs/>
+                <w:sz w:val="28"/>
+                <w:szCs w:val="28"/>
+              </w:rPr>
+              <w:t>{{ ac_minor }}</w:t>
             </w:r>
           </w:p>
           <w:p>
@@ -6614,7 +6823,6 @@
   <w:style w:type="character" w:default="1" w:styleId="DefaultParagraphFont">
     <w:name w:val="Default Paragraph Font"/>
     <w:uiPriority w:val="1"/>
-    <w:semiHidden/>
     <w:unhideWhenUsed/>
   </w:style>
   <w:style w:type="table" w:default="1" w:styleId="TableNormal">

</xml_diff>

<commit_message>
feat: enhance FI page with new fields, AQL, and defect input UX
</commit_message>
<xml_diff>
--- a/Template/Template BBK FI.docx
+++ b/Template/Template BBK FI.docx
@@ -1204,6 +1204,15 @@
             <w:r>
               <w:rPr>
                 <w:rFonts w:ascii="Times New Roman" w:eastAsia="Times New Roman" w:hAnsi="Times New Roman" w:cs="Times New Roman"/>
+                <w:sz w:val="20"/>
+                <w:szCs w:val="20"/>
+                <w:lang w:val="en-US"/>
+              </w:rPr>
+              <w:t xml:space="preserve"> </w:t>
+            </w:r>
+            <w:r>
+              <w:rPr>
+                <w:rFonts w:ascii="Times New Roman" w:eastAsia="Times New Roman" w:hAnsi="Times New Roman" w:cs="Times New Roman"/>
                 <w:b/>
                 <w:bCs/>
                 <w:sz w:val="20"/>
@@ -1254,12 +1263,32 @@
             <w:r>
               <w:rPr>
                 <w:rFonts w:ascii="Times New Roman" w:eastAsia="Times New Roman" w:hAnsi="Times New Roman" w:cs="Times New Roman"/>
+                <w:sz w:val="20"/>
+                <w:szCs w:val="20"/>
+                <w:lang w:val="en-US"/>
+              </w:rPr>
+              <w:t xml:space="preserve"> </w:t>
+            </w:r>
+            <w:r>
+              <w:rPr>
+                <w:rFonts w:ascii="Times New Roman" w:eastAsia="Times New Roman" w:hAnsi="Times New Roman" w:cs="Times New Roman"/>
                 <w:b/>
                 <w:bCs/>
                 <w:sz w:val="20"/>
                 <w:szCs w:val="20"/>
               </w:rPr>
               <w:t>{{ ac_minor }}</w:t>
+            </w:r>
+            <w:r>
+              <w:rPr>
+                <w:rFonts w:ascii="Times New Roman" w:eastAsia="Times New Roman" w:hAnsi="Times New Roman" w:cs="Times New Roman"/>
+                <w:b/>
+                <w:bCs/>
+                <w:sz w:val="20"/>
+                <w:szCs w:val="20"/>
+                <w:lang w:val="en-US"/>
+              </w:rPr>
+              <w:t xml:space="preserve"> (</w:t>
             </w:r>
             <w:r>
               <w:rPr>
@@ -6823,6 +6852,7 @@
   <w:style w:type="character" w:default="1" w:styleId="DefaultParagraphFont">
     <w:name w:val="Default Paragraph Font"/>
     <w:uiPriority w:val="1"/>
+    <w:semiHidden/>
     <w:unhideWhenUsed/>
   </w:style>
   <w:style w:type="table" w:default="1" w:styleId="TableNormal">

</xml_diff>

<commit_message>
Finalize UAT Evidence & Refactor Structure: Tests passed, files renamed, core services hardened
</commit_message>
<xml_diff>
--- a/Template/Template BBK FI.docx
+++ b/Template/Template BBK FI.docx
@@ -1471,10 +1471,27 @@
             </w:r>
             <w:r>
               <w:rPr>
+                <w:rFonts w:ascii="Times New Roman" w:eastAsia="Times New Roman" w:hAnsi="Times New Roman" w:cs="Times New Roman"/>
+                <w:sz w:val="20"/>
+                <w:szCs w:val="20"/>
+                <w:lang w:val="en-US"/>
+              </w:rPr>
+              <w:t xml:space="preserve"> </w:t>
+            </w:r>
+            <w:r>
+              <w:rPr>
                 <w:b/>
                 <w:bCs/>
               </w:rPr>
               <w:t>{{so_luong_kiem}}</w:t>
+            </w:r>
+            <w:r>
+              <w:rPr>
+                <w:b/>
+                <w:bCs/>
+                <w:lang w:val="en-US"/>
+              </w:rPr>
+              <w:t xml:space="preserve"> </w:t>
             </w:r>
             <w:r>
               <w:rPr>

</xml_diff>